<commit_message>
filling up the second table statically
</commit_message>
<xml_diff>
--- a/maane/maane/src/main/resources/monthlyReport_טל.docx
+++ b/maane/maane/src/main/resources/monthlyReport_טל.docx
@@ -376,7 +376,7 @@
               <w:t xml:space="preserve">היחידה/המחוז </w:t>
               <w:br/>
               <w:br/>
-              <w:t xml:space="preserve">  המינהל לחינוך התיישבותי</w:t>
+              <w:t>המינהל לחינוך התיישבותי</w:t>
             </w:r>
           </w:p>
         </w:tc>
@@ -502,7 +502,7 @@
               <w:t>ב</w:t>
               <w:br/>
               <w:br/>
-              <w:t xml:space="preserve">  O</w:t>
+              <w:t>O</w:t>
             </w:r>
           </w:p>
         </w:tc>
@@ -520,7 +520,7 @@
               <w:t>ב</w:t>
               <w:br/>
               <w:br/>
-              <w:t xml:space="preserve">  O</w:t>
+              <w:t>O</w:t>
             </w:r>
           </w:p>
         </w:tc>
@@ -538,7 +538,7 @@
               <w:t>ב</w:t>
               <w:br/>
               <w:br/>
-              <w:t xml:space="preserve">  O</w:t>
+              <w:t>O</w:t>
             </w:r>
           </w:p>
         </w:tc>
@@ -556,7 +556,7 @@
               <w:t>ב</w:t>
               <w:br/>
               <w:br/>
-              <w:t xml:space="preserve">  O</w:t>
+              <w:t>O</w:t>
             </w:r>
           </w:p>
         </w:tc>
@@ -574,7 +574,7 @@
               <w:t>ב</w:t>
               <w:br/>
               <w:br/>
-              <w:t xml:space="preserve">  X</w:t>
+              <w:t>X</w:t>
             </w:r>
           </w:p>
         </w:tc>
@@ -592,7 +592,7 @@
               <w:t>ב</w:t>
               <w:br/>
               <w:br/>
-              <w:t xml:space="preserve">  O</w:t>
+              <w:t>O</w:t>
             </w:r>
           </w:p>
         </w:tc>
@@ -613,7 +613,7 @@
               <w:t>היום בשבוע</w:t>
               <w:br/>
               <w:br/>
-              <w:t xml:space="preserve">  (יש לסמן X)</w:t>
+              <w:t>(יש לסמן X)</w:t>
             </w:r>
           </w:p>
         </w:tc>
@@ -1154,34 +1154,130 @@
           <w:p/>
         </w:tc>
         <w:tc>
-          <w:p/>
-        </w:tc>
-        <w:tc>
-          <w:p/>
-        </w:tc>
-        <w:tc>
-          <w:p/>
-        </w:tc>
-        <w:tc>
-          <w:p/>
-        </w:tc>
-        <w:tc>
-          <w:p/>
-        </w:tc>
-        <w:tc>
-          <w:p/>
-        </w:tc>
-        <w:tc>
-          <w:p/>
-        </w:tc>
-        <w:tc>
-          <w:p/>
-        </w:tc>
-        <w:tc>
-          <w:p/>
-        </w:tc>
-        <w:tc>
-          <w:p/>
+          <w:p>
+            <w:pPr>
+              <w:jc w:val="right"/>
+            </w:pPr>
+            <w:r>
+              <w:rPr>
+                <w:rFonts w:ascii="David" w:hAnsi="David" w:cs="David" w:eastAsia="David"/>
+                <w:color w:val="2C2C2C"/>
+                <w:sz w:val="20"/>
+              </w:rPr>
+              <w:t>lod</w:t>
+            </w:r>
+          </w:p>
+        </w:tc>
+        <w:tc>
+          <w:p>
+            <w:pPr>
+              <w:jc w:val="right"/>
+            </w:pPr>
+            <w:r>
+              <w:rPr>
+                <w:rFonts w:ascii="David" w:hAnsi="David" w:cs="David" w:eastAsia="David"/>
+                <w:color w:val="2C2C2C"/>
+                <w:sz w:val="20"/>
+              </w:rPr>
+              <w:t>יבנה</w:t>
+            </w:r>
+          </w:p>
+        </w:tc>
+        <w:tc>
+          <w:p/>
+        </w:tc>
+        <w:tc>
+          <w:p>
+            <w:pPr>
+              <w:jc w:val="right"/>
+            </w:pPr>
+            <w:r>
+              <w:rPr>
+                <w:rFonts w:ascii="David" w:hAnsi="David" w:cs="David" w:eastAsia="David"/>
+                <w:color w:val="2C2C2C"/>
+                <w:sz w:val="20"/>
+              </w:rPr>
+              <w:t>madaim</w:t>
+            </w:r>
+          </w:p>
+        </w:tc>
+        <w:tc>
+          <w:p/>
+        </w:tc>
+        <w:tc>
+          <w:p>
+            <w:pPr>
+              <w:jc w:val="right"/>
+            </w:pPr>
+            <w:r>
+              <w:rPr>
+                <w:rFonts w:ascii="David" w:hAnsi="David" w:cs="David" w:eastAsia="David"/>
+                <w:color w:val="2C2C2C"/>
+                <w:sz w:val="20"/>
+              </w:rPr>
+              <w:t>26</w:t>
+            </w:r>
+          </w:p>
+        </w:tc>
+        <w:tc>
+          <w:p>
+            <w:pPr>
+              <w:jc w:val="right"/>
+            </w:pPr>
+            <w:r>
+              <w:rPr>
+                <w:rFonts w:ascii="David" w:hAnsi="David" w:cs="David" w:eastAsia="David"/>
+                <w:color w:val="2C2C2C"/>
+                <w:sz w:val="20"/>
+              </w:rPr>
+              <w:t>12:30</w:t>
+            </w:r>
+          </w:p>
+        </w:tc>
+        <w:tc>
+          <w:p>
+            <w:pPr>
+              <w:jc w:val="right"/>
+            </w:pPr>
+            <w:r>
+              <w:rPr>
+                <w:rFonts w:ascii="David" w:hAnsi="David" w:cs="David" w:eastAsia="David"/>
+                <w:color w:val="2C2C2C"/>
+                <w:sz w:val="20"/>
+              </w:rPr>
+              <w:t>10:00</w:t>
+            </w:r>
+          </w:p>
+        </w:tc>
+        <w:tc>
+          <w:p>
+            <w:pPr>
+              <w:jc w:val="right"/>
+            </w:pPr>
+            <w:r>
+              <w:rPr>
+                <w:rFonts w:ascii="David" w:hAnsi="David" w:cs="David" w:eastAsia="David"/>
+                <w:color w:val="2C2C2C"/>
+                <w:sz w:val="20"/>
+              </w:rPr>
+              <w:t>14/05/2022</w:t>
+            </w:r>
+          </w:p>
+        </w:tc>
+        <w:tc>
+          <w:p>
+            <w:pPr>
+              <w:jc w:val="right"/>
+            </w:pPr>
+            <w:r>
+              <w:rPr>
+                <w:rFonts w:ascii="David" w:hAnsi="David" w:cs="David" w:eastAsia="David"/>
+                <w:color w:val="2C2C2C"/>
+                <w:sz w:val="20"/>
+              </w:rPr>
+              <w:t>ש</w:t>
+            </w:r>
+          </w:p>
         </w:tc>
       </w:tr>
       <w:tr>
@@ -1207,34 +1303,130 @@
           <w:p/>
         </w:tc>
         <w:tc>
-          <w:p/>
-        </w:tc>
-        <w:tc>
-          <w:p/>
-        </w:tc>
-        <w:tc>
-          <w:p/>
-        </w:tc>
-        <w:tc>
-          <w:p/>
-        </w:tc>
-        <w:tc>
-          <w:p/>
-        </w:tc>
-        <w:tc>
-          <w:p/>
-        </w:tc>
-        <w:tc>
-          <w:p/>
-        </w:tc>
-        <w:tc>
-          <w:p/>
-        </w:tc>
-        <w:tc>
-          <w:p/>
-        </w:tc>
-        <w:tc>
-          <w:p/>
+          <w:p>
+            <w:pPr>
+              <w:jc w:val="right"/>
+            </w:pPr>
+            <w:r>
+              <w:rPr>
+                <w:rFonts w:ascii="David" w:hAnsi="David" w:cs="David" w:eastAsia="David"/>
+                <w:color w:val="2C2C2C"/>
+                <w:sz w:val="20"/>
+              </w:rPr>
+              <w:t>beer7</w:t>
+            </w:r>
+          </w:p>
+        </w:tc>
+        <w:tc>
+          <w:p>
+            <w:pPr>
+              <w:jc w:val="right"/>
+            </w:pPr>
+            <w:r>
+              <w:rPr>
+                <w:rFonts w:ascii="David" w:hAnsi="David" w:cs="David" w:eastAsia="David"/>
+                <w:color w:val="2C2C2C"/>
+                <w:sz w:val="20"/>
+              </w:rPr>
+              <w:t>יבנה</w:t>
+            </w:r>
+          </w:p>
+        </w:tc>
+        <w:tc>
+          <w:p/>
+        </w:tc>
+        <w:tc>
+          <w:p>
+            <w:pPr>
+              <w:jc w:val="right"/>
+            </w:pPr>
+            <w:r>
+              <w:rPr>
+                <w:rFonts w:ascii="David" w:hAnsi="David" w:cs="David" w:eastAsia="David"/>
+                <w:color w:val="2C2C2C"/>
+                <w:sz w:val="20"/>
+              </w:rPr>
+              <w:t>bengu</w:t>
+            </w:r>
+          </w:p>
+        </w:tc>
+        <w:tc>
+          <w:p/>
+        </w:tc>
+        <w:tc>
+          <w:p>
+            <w:pPr>
+              <w:jc w:val="right"/>
+            </w:pPr>
+            <w:r>
+              <w:rPr>
+                <w:rFonts w:ascii="David" w:hAnsi="David" w:cs="David" w:eastAsia="David"/>
+                <w:color w:val="2C2C2C"/>
+                <w:sz w:val="20"/>
+              </w:rPr>
+              <w:t>4</w:t>
+            </w:r>
+          </w:p>
+        </w:tc>
+        <w:tc>
+          <w:p>
+            <w:pPr>
+              <w:jc w:val="right"/>
+            </w:pPr>
+            <w:r>
+              <w:rPr>
+                <w:rFonts w:ascii="David" w:hAnsi="David" w:cs="David" w:eastAsia="David"/>
+                <w:color w:val="2C2C2C"/>
+                <w:sz w:val="20"/>
+              </w:rPr>
+              <w:t>14:40</w:t>
+            </w:r>
+          </w:p>
+        </w:tc>
+        <w:tc>
+          <w:p>
+            <w:pPr>
+              <w:jc w:val="right"/>
+            </w:pPr>
+            <w:r>
+              <w:rPr>
+                <w:rFonts w:ascii="David" w:hAnsi="David" w:cs="David" w:eastAsia="David"/>
+                <w:color w:val="2C2C2C"/>
+                <w:sz w:val="20"/>
+              </w:rPr>
+              <w:t>10:00</w:t>
+            </w:r>
+          </w:p>
+        </w:tc>
+        <w:tc>
+          <w:p>
+            <w:pPr>
+              <w:jc w:val="right"/>
+            </w:pPr>
+            <w:r>
+              <w:rPr>
+                <w:rFonts w:ascii="David" w:hAnsi="David" w:cs="David" w:eastAsia="David"/>
+                <w:color w:val="2C2C2C"/>
+                <w:sz w:val="20"/>
+              </w:rPr>
+              <w:t>16/05/2022</w:t>
+            </w:r>
+          </w:p>
+        </w:tc>
+        <w:tc>
+          <w:p>
+            <w:pPr>
+              <w:jc w:val="right"/>
+            </w:pPr>
+            <w:r>
+              <w:rPr>
+                <w:rFonts w:ascii="David" w:hAnsi="David" w:cs="David" w:eastAsia="David"/>
+                <w:color w:val="2C2C2C"/>
+                <w:sz w:val="20"/>
+              </w:rPr>
+              <w:t>ב</w:t>
+            </w:r>
+          </w:p>
         </w:tc>
       </w:tr>
       <w:tr>

</xml_diff>

<commit_message>
finished monthly report creation
</commit_message>
<xml_diff>
--- a/maane/maane/src/main/resources/monthlyReport_טל.docx
+++ b/maane/maane/src/main/resources/monthlyReport_טל.docx
@@ -1215,7 +1215,7 @@
                 <w:color w:val="2C2C2C"/>
                 <w:sz w:val="20"/>
               </w:rPr>
-              <w:t>26</w:t>
+              <w:t>2:30</w:t>
             </w:r>
           </w:p>
         </w:tc>
@@ -1364,7 +1364,7 @@
                 <w:color w:val="2C2C2C"/>
                 <w:sz w:val="20"/>
               </w:rPr>
-              <w:t>4</w:t>
+              <w:t>4:40</w:t>
             </w:r>
           </w:p>
         </w:tc>
@@ -1427,59 +1427,6 @@
               <w:t>ב</w:t>
             </w:r>
           </w:p>
-        </w:tc>
-      </w:tr>
-      <w:tr>
-        <w:tc>
-          <w:p/>
-        </w:tc>
-        <w:tc>
-          <w:p/>
-        </w:tc>
-        <w:tc>
-          <w:p/>
-        </w:tc>
-        <w:tc>
-          <w:p/>
-        </w:tc>
-        <w:tc>
-          <w:p/>
-        </w:tc>
-        <w:tc>
-          <w:p/>
-        </w:tc>
-        <w:tc>
-          <w:p/>
-        </w:tc>
-        <w:tc>
-          <w:p/>
-        </w:tc>
-        <w:tc>
-          <w:p/>
-        </w:tc>
-        <w:tc>
-          <w:p/>
-        </w:tc>
-        <w:tc>
-          <w:p/>
-        </w:tc>
-        <w:tc>
-          <w:p/>
-        </w:tc>
-        <w:tc>
-          <w:p/>
-        </w:tc>
-        <w:tc>
-          <w:p/>
-        </w:tc>
-        <w:tc>
-          <w:p/>
-        </w:tc>
-        <w:tc>
-          <w:p/>
-        </w:tc>
-        <w:tc>
-          <w:p/>
         </w:tc>
       </w:tr>
       <w:tr>

</xml_diff>